<commit_message>
add model to UC&AC
</commit_message>
<xml_diff>
--- a/02.Analysis/TG Group.TG Project.Step 1.FR.Use Cases.docx
+++ b/02.Analysis/TG Group.TG Project.Step 1.FR.Use Cases.docx
@@ -18,14 +18,15 @@
     </w:p>
     <w:p>
       <w:pPr>
-        <w:jc w:val="center"/>
-        <w:rPr>
-          <w:noProof/>
-        </w:rPr>
-      </w:pPr>
-      <w:r>
-        <w:rPr>
-          <w:noProof/>
+        <w:jc w:val="left"/>
+        <w:rPr>
+          <w:noProof/>
+        </w:rPr>
+      </w:pPr>
+      <w:r>
+        <w:rPr>
+          <w:noProof/>
+          <w:lang w:val="uk-UA" w:eastAsia="uk-UA"/>
         </w:rPr>
         <w:pict>
           <v:shapetype id="_x0000_t75" coordsize="21600,21600" o:spt="75" o:preferrelative="t" path="m@4@5l@4@11@9@11@9@5xe" filled="f" stroked="f">
@@ -47,11 +48,18 @@
             <v:path o:extrusionok="f" gradientshapeok="t" o:connecttype="rect"/>
             <o:lock v:ext="edit" aspectratio="t"/>
           </v:shapetype>
-          <v:shape id="_x0000_i1027" type="#_x0000_t75" style="width:132.75pt;height:121.5pt">
+          <v:shape id="_x0000_s1026" type="#_x0000_t75" style="position:absolute;margin-left:167.75pt;margin-top:.05pt;width:132.45pt;height:121.6pt;z-index:251659264">
             <v:imagedata r:id="rId7" o:title=""/>
+            <w10:wrap type="square" side="right"/>
           </v:shape>
         </w:pict>
       </w:r>
+      <w:r>
+        <w:rPr>
+          <w:noProof/>
+        </w:rPr>
+        <w:br w:type="textWrapping" w:clear="all"/>
+      </w:r>
     </w:p>
     <w:p>
       <w:pPr>
@@ -100,7 +108,7 @@
           <w:lang w:val="uk-UA" w:eastAsia="uk-UA"/>
         </w:rPr>
         <w:pict>
-          <v:shape id="Picture 6" o:spid="_x0000_s1026" type="#_x0000_t75" alt="title.jpg" style="position:absolute;left:0;text-align:left;margin-left:0;margin-top:0;width:508.2pt;height:226.65pt;z-index:-251658240;visibility:visible;mso-position-horizontal:center;mso-position-horizontal-relative:margin;mso-position-vertical:center;mso-position-vertical-relative:margin">
+          <v:shape id="Picture 6" o:spid="_x0000_s1027" type="#_x0000_t75" alt="title.jpg" style="position:absolute;left:0;text-align:left;margin-left:0;margin-top:0;width:508.2pt;height:226.65pt;z-index:-251660288;visibility:visible;mso-position-horizontal:center;mso-position-horizontal-relative:margin;mso-position-vertical:center;mso-position-vertical-relative:margin">
             <v:imagedata r:id="rId8" o:title=""/>
             <w10:wrap type="square" anchorx="margin" anchory="margin"/>
           </v:shape>
@@ -123,7 +131,7 @@
             <v:stroke joinstyle="miter"/>
             <v:path gradientshapeok="t" o:connecttype="rect"/>
           </v:shapetype>
-          <v:shape id="Text Box 4" o:spid="_x0000_s1027" type="#_x0000_t202" style="position:absolute;left:0;text-align:left;margin-left:-5.25pt;margin-top:266.2pt;width:473.25pt;height:138.75pt;z-index:251659264;visibility:visible;mso-position-horizontal-relative:margin;mso-position-vertical-relative:margin" o:gfxdata="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" filled="f" stroked="f">
+          <v:shape id="Text Box 4" o:spid="_x0000_s1028" type="#_x0000_t202" style="position:absolute;left:0;text-align:left;margin-left:-5.25pt;margin-top:266.2pt;width:473.25pt;height:138.75pt;z-index:251657216;visibility:visible;mso-position-horizontal-relative:margin;mso-position-vertical-relative:margin" o:gfxdata="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" filled="f" stroked="f">
             <v:textbox inset=",,,0">
               <w:txbxContent>
                 <w:tbl>
@@ -198,7 +206,7 @@
                           <w:pStyle w:val="Title"/>
                         </w:pPr>
                         <w:r>
-                          <w:t>Functional Requirement Specification</w:t>
+                          <w:t>Functional Requirements Specification</w:t>
                         </w:r>
                       </w:p>
                     </w:tc>
@@ -267,7 +275,7 @@
           <w:lang w:val="uk-UA" w:eastAsia="uk-UA"/>
         </w:rPr>
         <w:pict>
-          <v:shape id="Text Box 3" o:spid="_x0000_s1028" type="#_x0000_t202" style="position:absolute;margin-left:1pt;margin-top:2.95pt;width:378.55pt;height:90.8pt;z-index:251660288;visibility:visible" o:gfxdata="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" stroked="f">
+          <v:shape id="Text Box 3" o:spid="_x0000_s1029" type="#_x0000_t202" style="position:absolute;margin-left:1pt;margin-top:2.95pt;width:378.55pt;height:90.8pt;z-index:251658240;visibility:visible" o:gfxdata="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" stroked="f">
             <v:textbox>
               <w:txbxContent>
                 <w:tbl>
@@ -851,7 +859,7 @@
         <w:rPr>
           <w:noProof/>
         </w:rPr>
-        <w:instrText xml:space="preserve"> PAGEREF _Toc431249246 \h </w:instrText>
+        <w:instrText xml:space="preserve"> PAGEREF _Toc431331971 \h </w:instrText>
       </w:r>
       <w:r>
         <w:rPr>
@@ -932,7 +940,7 @@
         <w:rPr>
           <w:noProof/>
         </w:rPr>
-        <w:instrText xml:space="preserve"> PAGEREF _Toc431249247 \h </w:instrText>
+        <w:instrText xml:space="preserve"> PAGEREF _Toc431331972 \h </w:instrText>
       </w:r>
       <w:r>
         <w:rPr>
@@ -1013,7 +1021,7 @@
         <w:rPr>
           <w:noProof/>
         </w:rPr>
-        <w:instrText xml:space="preserve"> PAGEREF _Toc431249248 \h </w:instrText>
+        <w:instrText xml:space="preserve"> PAGEREF _Toc431331973 \h </w:instrText>
       </w:r>
       <w:r>
         <w:rPr>
@@ -1098,7 +1106,7 @@
         <w:rPr>
           <w:noProof/>
         </w:rPr>
-        <w:instrText xml:space="preserve"> PAGEREF _Toc431249249 \h </w:instrText>
+        <w:instrText xml:space="preserve"> PAGEREF _Toc431331974 \h </w:instrText>
       </w:r>
       <w:r>
         <w:rPr>
@@ -1179,7 +1187,7 @@
         <w:rPr>
           <w:noProof/>
         </w:rPr>
-        <w:instrText xml:space="preserve"> PAGEREF _Toc431249250 \h </w:instrText>
+        <w:instrText xml:space="preserve"> PAGEREF _Toc431331975 \h </w:instrText>
       </w:r>
       <w:r>
         <w:rPr>
@@ -1260,7 +1268,7 @@
         <w:rPr>
           <w:noProof/>
         </w:rPr>
-        <w:instrText xml:space="preserve"> PAGEREF _Toc431249251 \h </w:instrText>
+        <w:instrText xml:space="preserve"> PAGEREF _Toc431331976 \h </w:instrText>
       </w:r>
       <w:r>
         <w:rPr>
@@ -1341,7 +1349,7 @@
         <w:rPr>
           <w:noProof/>
         </w:rPr>
-        <w:instrText xml:space="preserve"> PAGEREF _Toc431249252 \h </w:instrText>
+        <w:instrText xml:space="preserve"> PAGEREF _Toc431331977 \h </w:instrText>
       </w:r>
       <w:r>
         <w:rPr>
@@ -1420,7 +1428,7 @@
         <w:rPr>
           <w:noProof/>
         </w:rPr>
-        <w:instrText xml:space="preserve"> PAGEREF _Toc431249253 \h </w:instrText>
+        <w:instrText xml:space="preserve"> PAGEREF _Toc431331978 \h </w:instrText>
       </w:r>
       <w:r>
         <w:rPr>
@@ -1499,7 +1507,7 @@
         <w:rPr>
           <w:noProof/>
         </w:rPr>
-        <w:instrText xml:space="preserve"> PAGEREF _Toc431249254 \h </w:instrText>
+        <w:instrText xml:space="preserve"> PAGEREF _Toc431331979 \h </w:instrText>
       </w:r>
       <w:r>
         <w:rPr>
@@ -1580,7 +1588,7 @@
         <w:rPr>
           <w:noProof/>
         </w:rPr>
-        <w:instrText xml:space="preserve"> PAGEREF _Toc431249255 \h </w:instrText>
+        <w:instrText xml:space="preserve"> PAGEREF _Toc431331980 \h </w:instrText>
       </w:r>
       <w:r>
         <w:rPr>
@@ -1661,7 +1669,7 @@
         <w:rPr>
           <w:noProof/>
         </w:rPr>
-        <w:instrText xml:space="preserve"> PAGEREF _Toc431249256 \h </w:instrText>
+        <w:instrText xml:space="preserve"> PAGEREF _Toc431331981 \h </w:instrText>
       </w:r>
       <w:r>
         <w:rPr>
@@ -1740,7 +1748,7 @@
         <w:rPr>
           <w:noProof/>
         </w:rPr>
-        <w:instrText xml:space="preserve"> PAGEREF _Toc431249257 \h </w:instrText>
+        <w:instrText xml:space="preserve"> PAGEREF _Toc431331982 \h </w:instrText>
       </w:r>
       <w:r>
         <w:rPr>
@@ -1819,7 +1827,7 @@
         <w:rPr>
           <w:noProof/>
         </w:rPr>
-        <w:instrText xml:space="preserve"> PAGEREF _Toc431249258 \h </w:instrText>
+        <w:instrText xml:space="preserve"> PAGEREF _Toc431331983 \h </w:instrText>
       </w:r>
       <w:r>
         <w:rPr>
@@ -1898,7 +1906,7 @@
         <w:rPr>
           <w:noProof/>
         </w:rPr>
-        <w:instrText xml:space="preserve"> PAGEREF _Toc431249259 \h </w:instrText>
+        <w:instrText xml:space="preserve"> PAGEREF _Toc431331984 \h </w:instrText>
       </w:r>
       <w:r>
         <w:rPr>
@@ -1977,7 +1985,7 @@
         <w:rPr>
           <w:noProof/>
         </w:rPr>
-        <w:instrText xml:space="preserve"> PAGEREF _Toc431249260 \h </w:instrText>
+        <w:instrText xml:space="preserve"> PAGEREF _Toc431331985 \h </w:instrText>
       </w:r>
       <w:r>
         <w:rPr>
@@ -2058,7 +2066,7 @@
         <w:rPr>
           <w:noProof/>
         </w:rPr>
-        <w:instrText xml:space="preserve"> PAGEREF _Toc431249261 \h </w:instrText>
+        <w:instrText xml:space="preserve"> PAGEREF _Toc431331986 \h </w:instrText>
       </w:r>
       <w:r>
         <w:rPr>
@@ -2137,7 +2145,7 @@
         <w:rPr>
           <w:noProof/>
         </w:rPr>
-        <w:instrText xml:space="preserve"> PAGEREF _Toc431249262 \h </w:instrText>
+        <w:instrText xml:space="preserve"> PAGEREF _Toc431331987 \h </w:instrText>
       </w:r>
       <w:r>
         <w:rPr>
@@ -2216,7 +2224,7 @@
         <w:rPr>
           <w:noProof/>
         </w:rPr>
-        <w:instrText xml:space="preserve"> PAGEREF _Toc431249263 \h </w:instrText>
+        <w:instrText xml:space="preserve"> PAGEREF _Toc431331988 \h </w:instrText>
       </w:r>
       <w:r>
         <w:rPr>
@@ -2295,7 +2303,7 @@
         <w:rPr>
           <w:noProof/>
         </w:rPr>
-        <w:instrText xml:space="preserve"> PAGEREF _Toc431249264 \h </w:instrText>
+        <w:instrText xml:space="preserve"> PAGEREF _Toc431331989 \h </w:instrText>
       </w:r>
       <w:r>
         <w:rPr>
@@ -2374,7 +2382,7 @@
         <w:rPr>
           <w:noProof/>
         </w:rPr>
-        <w:instrText xml:space="preserve"> PAGEREF _Toc431249265 \h </w:instrText>
+        <w:instrText xml:space="preserve"> PAGEREF _Toc431331990 \h </w:instrText>
       </w:r>
       <w:r>
         <w:rPr>
@@ -2437,7 +2445,7 @@
         <w:rPr>
           <w:noProof/>
         </w:rPr>
-        <w:t>M.FCL.02 Delete Faculty</w:t>
+        <w:t>M.FCL.03 Delete Faculty</w:t>
       </w:r>
       <w:r>
         <w:rPr>
@@ -2455,7 +2463,7 @@
         <w:rPr>
           <w:noProof/>
         </w:rPr>
-        <w:instrText xml:space="preserve"> PAGEREF _Toc431249266 \h </w:instrText>
+        <w:instrText xml:space="preserve"> PAGEREF _Toc431331991 \h </w:instrText>
       </w:r>
       <w:r>
         <w:rPr>
@@ -2534,7 +2542,7 @@
         <w:rPr>
           <w:noProof/>
         </w:rPr>
-        <w:instrText xml:space="preserve"> PAGEREF _Toc431249267 \h </w:instrText>
+        <w:instrText xml:space="preserve"> PAGEREF _Toc431331992 \h </w:instrText>
       </w:r>
       <w:r>
         <w:rPr>
@@ -2613,7 +2621,7 @@
         <w:rPr>
           <w:noProof/>
         </w:rPr>
-        <w:instrText xml:space="preserve"> PAGEREF _Toc431249268 \h </w:instrText>
+        <w:instrText xml:space="preserve"> PAGEREF _Toc431331993 \h </w:instrText>
       </w:r>
       <w:r>
         <w:rPr>
@@ -2692,7 +2700,7 @@
         <w:rPr>
           <w:noProof/>
         </w:rPr>
-        <w:instrText xml:space="preserve"> PAGEREF _Toc431249269 \h </w:instrText>
+        <w:instrText xml:space="preserve"> PAGEREF _Toc431331994 \h </w:instrText>
       </w:r>
       <w:r>
         <w:rPr>
@@ -2771,7 +2779,7 @@
         <w:rPr>
           <w:noProof/>
         </w:rPr>
-        <w:instrText xml:space="preserve"> PAGEREF _Toc431249270 \h </w:instrText>
+        <w:instrText xml:space="preserve"> PAGEREF _Toc431331995 \h </w:instrText>
       </w:r>
       <w:r>
         <w:rPr>
@@ -2946,7 +2954,7 @@
               <w:pStyle w:val="ListParagraph"/>
               <w:numPr>
                 <w:ilvl w:val="0"/>
-                <w:numId w:val="26"/>
+                <w:numId w:val="16"/>
               </w:numPr>
               <w:spacing w:line="240" w:lineRule="auto"/>
               <w:ind w:left="0"/>
@@ -3115,7 +3123,7 @@
               <w:pStyle w:val="ListParagraph"/>
               <w:numPr>
                 <w:ilvl w:val="0"/>
-                <w:numId w:val="27"/>
+                <w:numId w:val="17"/>
               </w:numPr>
               <w:spacing w:line="240" w:lineRule="auto"/>
               <w:ind w:left="0"/>
@@ -3174,11 +3182,11 @@
         <w:pStyle w:val="Heading1"/>
         <w:numPr>
           <w:ilvl w:val="0"/>
-          <w:numId w:val="22"/>
+          <w:numId w:val="12"/>
         </w:numPr>
       </w:pPr>
       <w:bookmarkStart w:id="1" w:name="_Ref319247450"/>
-      <w:bookmarkStart w:id="2" w:name="_Toc431249246"/>
+      <w:bookmarkStart w:id="2" w:name="_Toc431331971"/>
       <w:bookmarkStart w:id="3" w:name="_Toc311573511"/>
       <w:r>
         <w:t>Introduction</w:t>
@@ -3226,13 +3234,13 @@
         <w:pStyle w:val="Heading2"/>
         <w:numPr>
           <w:ilvl w:val="1"/>
-          <w:numId w:val="22"/>
+          <w:numId w:val="12"/>
         </w:numPr>
       </w:pPr>
       <w:bookmarkStart w:id="4" w:name="_Toc122940743"/>
       <w:bookmarkStart w:id="5" w:name="_Toc123454337"/>
       <w:bookmarkStart w:id="6" w:name="_Toc266115591"/>
-      <w:bookmarkStart w:id="7" w:name="_Toc431249247"/>
+      <w:bookmarkStart w:id="7" w:name="_Toc431331972"/>
       <w:r>
         <w:t xml:space="preserve">Document </w:t>
       </w:r>
@@ -3268,10 +3276,10 @@
         <w:pStyle w:val="Heading2"/>
         <w:numPr>
           <w:ilvl w:val="1"/>
-          <w:numId w:val="22"/>
+          <w:numId w:val="12"/>
         </w:numPr>
       </w:pPr>
-      <w:bookmarkStart w:id="8" w:name="_Toc431249248"/>
+      <w:bookmarkStart w:id="8" w:name="_Toc431331973"/>
       <w:r>
         <w:t>Approach</w:t>
       </w:r>
@@ -3300,14 +3308,14 @@
         <w:pStyle w:val="Heading2"/>
         <w:numPr>
           <w:ilvl w:val="1"/>
-          <w:numId w:val="22"/>
+          <w:numId w:val="12"/>
         </w:numPr>
         <w:rPr>
           <w:rFonts w:eastAsia="Times New Roman"/>
           <w:lang w:eastAsia="ru-RU"/>
         </w:rPr>
       </w:pPr>
-      <w:bookmarkStart w:id="9" w:name="_Toc431249249"/>
+      <w:bookmarkStart w:id="9" w:name="_Toc431331974"/>
       <w:r>
         <w:rPr>
           <w:rFonts w:eastAsia="Times New Roman"/>
@@ -3702,7 +3710,7 @@
               <w:pStyle w:val="ListParagraph"/>
               <w:numPr>
                 <w:ilvl w:val="0"/>
-                <w:numId w:val="30"/>
+                <w:numId w:val="20"/>
               </w:numPr>
               <w:spacing w:line="240" w:lineRule="auto"/>
               <w:jc w:val="center"/>
@@ -3764,7 +3772,7 @@
               <w:pStyle w:val="ListParagraph"/>
               <w:numPr>
                 <w:ilvl w:val="0"/>
-                <w:numId w:val="30"/>
+                <w:numId w:val="20"/>
               </w:numPr>
               <w:spacing w:line="240" w:lineRule="auto"/>
               <w:jc w:val="center"/>
@@ -3829,7 +3837,7 @@
               <w:pStyle w:val="ListParagraph"/>
               <w:numPr>
                 <w:ilvl w:val="0"/>
-                <w:numId w:val="30"/>
+                <w:numId w:val="20"/>
               </w:numPr>
               <w:spacing w:line="240" w:lineRule="auto"/>
               <w:jc w:val="center"/>
@@ -4043,7 +4051,7 @@
               <w:pStyle w:val="ListParagraph"/>
               <w:numPr>
                 <w:ilvl w:val="0"/>
-                <w:numId w:val="31"/>
+                <w:numId w:val="21"/>
               </w:numPr>
               <w:spacing w:line="240" w:lineRule="auto"/>
               <w:jc w:val="center"/>
@@ -4105,7 +4113,7 @@
               <w:pStyle w:val="ListParagraph"/>
               <w:numPr>
                 <w:ilvl w:val="0"/>
-                <w:numId w:val="31"/>
+                <w:numId w:val="21"/>
               </w:numPr>
               <w:spacing w:line="240" w:lineRule="auto"/>
               <w:jc w:val="center"/>
@@ -4167,7 +4175,7 @@
               <w:pStyle w:val="ListParagraph"/>
               <w:numPr>
                 <w:ilvl w:val="0"/>
-                <w:numId w:val="31"/>
+                <w:numId w:val="21"/>
               </w:numPr>
               <w:spacing w:line="240" w:lineRule="auto"/>
               <w:jc w:val="center"/>
@@ -4229,7 +4237,7 @@
               <w:pStyle w:val="ListParagraph"/>
               <w:numPr>
                 <w:ilvl w:val="0"/>
-                <w:numId w:val="31"/>
+                <w:numId w:val="21"/>
               </w:numPr>
               <w:spacing w:line="240" w:lineRule="auto"/>
               <w:jc w:val="center"/>
@@ -4291,7 +4299,7 @@
               <w:pStyle w:val="ListParagraph"/>
               <w:numPr>
                 <w:ilvl w:val="0"/>
-                <w:numId w:val="31"/>
+                <w:numId w:val="21"/>
               </w:numPr>
               <w:spacing w:line="240" w:lineRule="auto"/>
               <w:jc w:val="center"/>
@@ -4353,7 +4361,7 @@
               <w:pStyle w:val="ListParagraph"/>
               <w:numPr>
                 <w:ilvl w:val="0"/>
-                <w:numId w:val="31"/>
+                <w:numId w:val="21"/>
               </w:numPr>
               <w:spacing w:line="240" w:lineRule="auto"/>
               <w:jc w:val="center"/>
@@ -4415,7 +4423,7 @@
               <w:pStyle w:val="ListParagraph"/>
               <w:numPr>
                 <w:ilvl w:val="0"/>
-                <w:numId w:val="31"/>
+                <w:numId w:val="21"/>
               </w:numPr>
               <w:spacing w:line="240" w:lineRule="auto"/>
               <w:jc w:val="center"/>
@@ -4477,7 +4485,7 @@
               <w:pStyle w:val="ListParagraph"/>
               <w:numPr>
                 <w:ilvl w:val="0"/>
-                <w:numId w:val="31"/>
+                <w:numId w:val="21"/>
               </w:numPr>
               <w:spacing w:line="240" w:lineRule="auto"/>
               <w:jc w:val="center"/>
@@ -4539,7 +4547,7 @@
               <w:pStyle w:val="ListParagraph"/>
               <w:numPr>
                 <w:ilvl w:val="0"/>
-                <w:numId w:val="31"/>
+                <w:numId w:val="21"/>
               </w:numPr>
               <w:spacing w:line="240" w:lineRule="auto"/>
               <w:jc w:val="center"/>
@@ -4601,7 +4609,7 @@
               <w:pStyle w:val="ListParagraph"/>
               <w:numPr>
                 <w:ilvl w:val="0"/>
-                <w:numId w:val="31"/>
+                <w:numId w:val="21"/>
               </w:numPr>
               <w:spacing w:line="240" w:lineRule="auto"/>
               <w:jc w:val="center"/>
@@ -4663,7 +4671,7 @@
               <w:pStyle w:val="ListParagraph"/>
               <w:numPr>
                 <w:ilvl w:val="0"/>
-                <w:numId w:val="31"/>
+                <w:numId w:val="21"/>
               </w:numPr>
               <w:spacing w:line="240" w:lineRule="auto"/>
               <w:jc w:val="center"/>
@@ -4725,7 +4733,7 @@
               <w:pStyle w:val="ListParagraph"/>
               <w:numPr>
                 <w:ilvl w:val="0"/>
-                <w:numId w:val="31"/>
+                <w:numId w:val="21"/>
               </w:numPr>
               <w:spacing w:line="240" w:lineRule="auto"/>
               <w:jc w:val="center"/>
@@ -4787,7 +4795,7 @@
               <w:pStyle w:val="ListParagraph"/>
               <w:numPr>
                 <w:ilvl w:val="0"/>
-                <w:numId w:val="31"/>
+                <w:numId w:val="21"/>
               </w:numPr>
               <w:spacing w:line="240" w:lineRule="auto"/>
               <w:jc w:val="center"/>
@@ -4849,7 +4857,7 @@
               <w:pStyle w:val="ListParagraph"/>
               <w:numPr>
                 <w:ilvl w:val="0"/>
-                <w:numId w:val="31"/>
+                <w:numId w:val="21"/>
               </w:numPr>
               <w:spacing w:line="240" w:lineRule="auto"/>
               <w:jc w:val="center"/>
@@ -4902,7 +4910,7 @@
               <w:pStyle w:val="ListParagraph"/>
               <w:numPr>
                 <w:ilvl w:val="0"/>
-                <w:numId w:val="31"/>
+                <w:numId w:val="21"/>
               </w:numPr>
               <w:spacing w:line="240" w:lineRule="auto"/>
               <w:jc w:val="center"/>
@@ -4958,10 +4966,10 @@
         <w:pStyle w:val="Heading1"/>
         <w:numPr>
           <w:ilvl w:val="0"/>
-          <w:numId w:val="22"/>
+          <w:numId w:val="12"/>
         </w:numPr>
       </w:pPr>
-      <w:bookmarkStart w:id="10" w:name="_Toc431249250"/>
+      <w:bookmarkStart w:id="10" w:name="_Toc431331975"/>
       <w:r>
         <w:t>Object Model</w:t>
       </w:r>
@@ -4977,10 +4985,10 @@
         <w:pStyle w:val="Heading2"/>
         <w:numPr>
           <w:ilvl w:val="1"/>
-          <w:numId w:val="22"/>
+          <w:numId w:val="12"/>
         </w:numPr>
       </w:pPr>
-      <w:bookmarkStart w:id="11" w:name="_Toc431249251"/>
+      <w:bookmarkStart w:id="11" w:name="_Toc431331976"/>
       <w:r>
         <w:t>Object Relation</w:t>
       </w:r>
@@ -4991,15 +4999,55 @@
         <w:t xml:space="preserve">This section contains high-level object model overview of the system. It defines basic entities and relations between them graphically. </w:t>
       </w:r>
     </w:p>
+    <w:p/>
+    <w:p>
+      <w:pPr>
+        <w:keepNext/>
+        <w:jc w:val="center"/>
+      </w:pPr>
+      <w:r>
+        <w:pict>
+          <v:shape id="_x0000_i1027" type="#_x0000_t75" style="width:370.5pt;height:7in">
+            <v:imagedata r:id="rId9" o:title=""/>
+          </v:shape>
+        </w:pict>
+      </w:r>
+    </w:p>
+    <w:p>
+      <w:pPr>
+        <w:pStyle w:val="Caption"/>
+      </w:pPr>
+      <w:r>
+        <w:t xml:space="preserve">Figure </w:t>
+      </w:r>
+      <w:fldSimple w:instr=" SEQ Figure \* ARABIC ">
+        <w:r>
+          <w:rPr>
+            <w:noProof/>
+          </w:rPr>
+          <w:t>1</w:t>
+        </w:r>
+      </w:fldSimple>
+      <w:r>
+        <w:t xml:space="preserve"> Summary Object Model</w:t>
+      </w:r>
+    </w:p>
+    <w:p>
+      <w:pPr>
+        <w:tabs>
+          <w:tab w:val="left" w:pos="3736"/>
+        </w:tabs>
+      </w:pPr>
+    </w:p>
     <w:p>
       <w:pPr>
         <w:pStyle w:val="Heading2"/>
         <w:numPr>
           <w:ilvl w:val="1"/>
-          <w:numId w:val="22"/>
+          <w:numId w:val="12"/>
         </w:numPr>
       </w:pPr>
-      <w:bookmarkStart w:id="12" w:name="_Toc431249252"/>
+      <w:bookmarkStart w:id="12" w:name="_Toc431331977"/>
       <w:r>
         <w:t>Object Type Details</w:t>
       </w:r>
@@ -5015,13 +5063,10 @@
         <w:pStyle w:val="Heading3"/>
         <w:numPr>
           <w:ilvl w:val="2"/>
-          <w:numId w:val="22"/>
+          <w:numId w:val="12"/>
         </w:numPr>
-        <w:tabs>
-          <w:tab w:val="left" w:pos="630"/>
-        </w:tabs>
-      </w:pPr>
-      <w:bookmarkStart w:id="13" w:name="_Toc431249253"/>
+      </w:pPr>
+      <w:bookmarkStart w:id="13" w:name="_Toc431331978"/>
       <w:r>
         <w:t>Faculty</w:t>
       </w:r>
@@ -5031,7 +5076,7 @@
       <w:pPr>
         <w:numPr>
           <w:ilvl w:val="3"/>
-          <w:numId w:val="22"/>
+          <w:numId w:val="12"/>
         </w:numPr>
         <w:spacing w:before="120" w:line="360" w:lineRule="auto"/>
         <w:ind w:left="964" w:hanging="964"/>
@@ -5059,7 +5104,7 @@
       <w:pPr>
         <w:numPr>
           <w:ilvl w:val="3"/>
-          <w:numId w:val="22"/>
+          <w:numId w:val="12"/>
         </w:numPr>
         <w:spacing w:before="120" w:line="360" w:lineRule="auto"/>
         <w:ind w:left="964" w:hanging="964"/>
@@ -5268,7 +5313,7 @@
               <w:pStyle w:val="ListParagraph"/>
               <w:numPr>
                 <w:ilvl w:val="0"/>
-                <w:numId w:val="32"/>
+                <w:numId w:val="22"/>
               </w:numPr>
               <w:spacing w:line="240" w:lineRule="auto"/>
             </w:pPr>
@@ -5353,7 +5398,7 @@
               <w:pStyle w:val="ListParagraph"/>
               <w:numPr>
                 <w:ilvl w:val="0"/>
-                <w:numId w:val="32"/>
+                <w:numId w:val="22"/>
               </w:numPr>
               <w:spacing w:line="240" w:lineRule="auto"/>
             </w:pPr>
@@ -5418,7 +5463,7 @@
               <w:pStyle w:val="ListParagraph"/>
               <w:numPr>
                 <w:ilvl w:val="0"/>
-                <w:numId w:val="32"/>
+                <w:numId w:val="22"/>
               </w:numPr>
               <w:spacing w:line="240" w:lineRule="auto"/>
             </w:pPr>
@@ -5483,7 +5528,7 @@
               <w:pStyle w:val="ListParagraph"/>
               <w:numPr>
                 <w:ilvl w:val="0"/>
-                <w:numId w:val="32"/>
+                <w:numId w:val="22"/>
               </w:numPr>
               <w:spacing w:line="240" w:lineRule="auto"/>
             </w:pPr>
@@ -5548,7 +5593,7 @@
               <w:pStyle w:val="ListParagraph"/>
               <w:numPr>
                 <w:ilvl w:val="0"/>
-                <w:numId w:val="32"/>
+                <w:numId w:val="22"/>
               </w:numPr>
               <w:spacing w:line="240" w:lineRule="auto"/>
             </w:pPr>
@@ -5616,7 +5661,7 @@
               <w:pStyle w:val="ListParagraph"/>
               <w:numPr>
                 <w:ilvl w:val="0"/>
-                <w:numId w:val="32"/>
+                <w:numId w:val="22"/>
               </w:numPr>
               <w:spacing w:line="240" w:lineRule="auto"/>
             </w:pPr>
@@ -5685,13 +5730,10 @@
         <w:pStyle w:val="Heading3"/>
         <w:numPr>
           <w:ilvl w:val="2"/>
-          <w:numId w:val="22"/>
+          <w:numId w:val="12"/>
         </w:numPr>
-        <w:tabs>
-          <w:tab w:val="left" w:pos="630"/>
-        </w:tabs>
-      </w:pPr>
-      <w:bookmarkStart w:id="14" w:name="_Toc431249254"/>
+      </w:pPr>
+      <w:bookmarkStart w:id="14" w:name="_Toc431331979"/>
       <w:r>
         <w:t>Department</w:t>
       </w:r>
@@ -5701,7 +5743,7 @@
       <w:pPr>
         <w:numPr>
           <w:ilvl w:val="3"/>
-          <w:numId w:val="22"/>
+          <w:numId w:val="12"/>
         </w:numPr>
         <w:spacing w:before="120" w:line="360" w:lineRule="auto"/>
         <w:ind w:left="964" w:hanging="964"/>
@@ -5747,7 +5789,7 @@
       <w:pPr>
         <w:numPr>
           <w:ilvl w:val="3"/>
-          <w:numId w:val="22"/>
+          <w:numId w:val="12"/>
         </w:numPr>
         <w:spacing w:before="120" w:line="360" w:lineRule="auto"/>
         <w:ind w:left="964" w:hanging="964"/>
@@ -5956,7 +5998,7 @@
               <w:pStyle w:val="ListParagraph"/>
               <w:numPr>
                 <w:ilvl w:val="0"/>
-                <w:numId w:val="32"/>
+                <w:numId w:val="28"/>
               </w:numPr>
               <w:spacing w:line="240" w:lineRule="auto"/>
             </w:pPr>
@@ -6041,7 +6083,7 @@
               <w:pStyle w:val="ListParagraph"/>
               <w:numPr>
                 <w:ilvl w:val="0"/>
-                <w:numId w:val="32"/>
+                <w:numId w:val="28"/>
               </w:numPr>
               <w:spacing w:line="240" w:lineRule="auto"/>
             </w:pPr>
@@ -6106,7 +6148,7 @@
               <w:pStyle w:val="ListParagraph"/>
               <w:numPr>
                 <w:ilvl w:val="0"/>
-                <w:numId w:val="32"/>
+                <w:numId w:val="28"/>
               </w:numPr>
               <w:spacing w:line="240" w:lineRule="auto"/>
             </w:pPr>
@@ -6171,7 +6213,7 @@
               <w:pStyle w:val="ListParagraph"/>
               <w:numPr>
                 <w:ilvl w:val="0"/>
-                <w:numId w:val="32"/>
+                <w:numId w:val="28"/>
               </w:numPr>
               <w:spacing w:line="240" w:lineRule="auto"/>
             </w:pPr>
@@ -6236,7 +6278,7 @@
               <w:pStyle w:val="ListParagraph"/>
               <w:numPr>
                 <w:ilvl w:val="0"/>
-                <w:numId w:val="32"/>
+                <w:numId w:val="28"/>
               </w:numPr>
               <w:spacing w:line="240" w:lineRule="auto"/>
             </w:pPr>
@@ -6304,7 +6346,7 @@
               <w:pStyle w:val="ListParagraph"/>
               <w:numPr>
                 <w:ilvl w:val="0"/>
-                <w:numId w:val="32"/>
+                <w:numId w:val="28"/>
               </w:numPr>
               <w:spacing w:line="240" w:lineRule="auto"/>
             </w:pPr>
@@ -6374,10 +6416,10 @@
         <w:pStyle w:val="Heading1"/>
         <w:numPr>
           <w:ilvl w:val="0"/>
-          <w:numId w:val="22"/>
+          <w:numId w:val="12"/>
         </w:numPr>
       </w:pPr>
-      <w:bookmarkStart w:id="15" w:name="_Toc431249255"/>
+      <w:bookmarkStart w:id="15" w:name="_Toc431331980"/>
       <w:r>
         <w:t>Use Cases</w:t>
       </w:r>
@@ -6388,10 +6430,10 @@
         <w:pStyle w:val="Heading2"/>
         <w:numPr>
           <w:ilvl w:val="1"/>
-          <w:numId w:val="22"/>
+          <w:numId w:val="12"/>
         </w:numPr>
       </w:pPr>
-      <w:bookmarkStart w:id="16" w:name="_Toc431249256"/>
+      <w:bookmarkStart w:id="16" w:name="_Toc431331981"/>
       <w:bookmarkStart w:id="17" w:name="_Toc171312629"/>
       <w:bookmarkStart w:id="18" w:name="_Toc311573513"/>
       <w:bookmarkEnd w:id="3"/>
@@ -6405,13 +6447,10 @@
         <w:pStyle w:val="Heading3"/>
         <w:numPr>
           <w:ilvl w:val="2"/>
-          <w:numId w:val="22"/>
+          <w:numId w:val="12"/>
         </w:numPr>
-        <w:tabs>
-          <w:tab w:val="left" w:pos="630"/>
-        </w:tabs>
-      </w:pPr>
-      <w:bookmarkStart w:id="19" w:name="_Toc431249257"/>
+      </w:pPr>
+      <w:bookmarkStart w:id="19" w:name="_Toc431331982"/>
       <w:r>
         <w:t>Status</w:t>
       </w:r>
@@ -6492,6 +6531,20 @@
             <w:pPr>
               <w:spacing w:line="240" w:lineRule="auto"/>
               <w:rPr>
+                <w:sz w:val="22"/>
+              </w:rPr>
+            </w:pPr>
+            <w:r>
+              <w:rPr>
+                <w:sz w:val="22"/>
+              </w:rPr>
+              <w:t>Ready for approval</w:t>
+            </w:r>
+          </w:p>
+          <w:p>
+            <w:pPr>
+              <w:spacing w:line="240" w:lineRule="auto"/>
+              <w:rPr>
                 <w:b/>
                 <w:sz w:val="22"/>
               </w:rPr>
@@ -6499,20 +6552,6 @@
             <w:r>
               <w:rPr>
                 <w:b/>
-                <w:sz w:val="22"/>
-              </w:rPr>
-              <w:t>Ready for approval</w:t>
-            </w:r>
-          </w:p>
-          <w:p>
-            <w:pPr>
-              <w:spacing w:line="240" w:lineRule="auto"/>
-              <w:rPr>
-                <w:sz w:val="22"/>
-              </w:rPr>
-            </w:pPr>
-            <w:r>
-              <w:rPr>
                 <w:sz w:val="22"/>
               </w:rPr>
               <w:t>Approved</w:t>
@@ -6570,13 +6609,10 @@
         <w:pStyle w:val="Heading3"/>
         <w:numPr>
           <w:ilvl w:val="2"/>
-          <w:numId w:val="22"/>
+          <w:numId w:val="12"/>
         </w:numPr>
-        <w:tabs>
-          <w:tab w:val="left" w:pos="630"/>
-        </w:tabs>
-      </w:pPr>
-      <w:bookmarkStart w:id="20" w:name="_Toc431249258"/>
+      </w:pPr>
+      <w:bookmarkStart w:id="20" w:name="_Toc431331983"/>
       <w:r>
         <w:t>Inputs</w:t>
       </w:r>
@@ -6586,7 +6622,7 @@
       <w:pPr>
         <w:numPr>
           <w:ilvl w:val="0"/>
-          <w:numId w:val="40"/>
+          <w:numId w:val="27"/>
         </w:numPr>
       </w:pPr>
       <w:r>
@@ -6597,7 +6633,7 @@
       <w:pPr>
         <w:numPr>
           <w:ilvl w:val="0"/>
-          <w:numId w:val="40"/>
+          <w:numId w:val="27"/>
         </w:numPr>
       </w:pPr>
       <w:r>
@@ -6609,13 +6645,10 @@
         <w:pStyle w:val="Heading3"/>
         <w:numPr>
           <w:ilvl w:val="2"/>
-          <w:numId w:val="22"/>
+          <w:numId w:val="12"/>
         </w:numPr>
-        <w:tabs>
-          <w:tab w:val="left" w:pos="630"/>
-        </w:tabs>
-      </w:pPr>
-      <w:bookmarkStart w:id="21" w:name="_Toc431249259"/>
+      </w:pPr>
+      <w:bookmarkStart w:id="21" w:name="_Toc431331984"/>
       <w:r>
         <w:t>Acceptance Criteria</w:t>
       </w:r>
@@ -6626,7 +6659,7 @@
         <w:pStyle w:val="Heading4"/>
         <w:numPr>
           <w:ilvl w:val="3"/>
-          <w:numId w:val="22"/>
+          <w:numId w:val="12"/>
         </w:numPr>
         <w:rPr>
           <w:b/>
@@ -6648,7 +6681,7 @@
         <w:pStyle w:val="Heading4"/>
         <w:numPr>
           <w:ilvl w:val="3"/>
-          <w:numId w:val="22"/>
+          <w:numId w:val="12"/>
         </w:numPr>
         <w:rPr>
           <w:b/>
@@ -6670,7 +6703,7 @@
         <w:pStyle w:val="Heading4"/>
         <w:numPr>
           <w:ilvl w:val="3"/>
-          <w:numId w:val="22"/>
+          <w:numId w:val="12"/>
         </w:numPr>
         <w:rPr>
           <w:b/>
@@ -6716,7 +6749,7 @@
         <w:pStyle w:val="Heading4"/>
         <w:numPr>
           <w:ilvl w:val="3"/>
-          <w:numId w:val="22"/>
+          <w:numId w:val="12"/>
         </w:numPr>
         <w:rPr>
           <w:b/>
@@ -6738,13 +6771,10 @@
         <w:pStyle w:val="Heading3"/>
         <w:numPr>
           <w:ilvl w:val="2"/>
-          <w:numId w:val="22"/>
+          <w:numId w:val="12"/>
         </w:numPr>
-        <w:tabs>
-          <w:tab w:val="left" w:pos="630"/>
-        </w:tabs>
-      </w:pPr>
-      <w:bookmarkStart w:id="22" w:name="_Toc431249260"/>
+      </w:pPr>
+      <w:bookmarkStart w:id="22" w:name="_Toc431331985"/>
       <w:r>
         <w:t>Open questions</w:t>
       </w:r>
@@ -6891,7 +6921,7 @@
               <w:pStyle w:val="ListParagraph"/>
               <w:numPr>
                 <w:ilvl w:val="0"/>
-                <w:numId w:val="28"/>
+                <w:numId w:val="18"/>
               </w:numPr>
               <w:spacing w:line="240" w:lineRule="auto"/>
             </w:pPr>
@@ -6948,7 +6978,7 @@
               <w:pStyle w:val="ListParagraph"/>
               <w:numPr>
                 <w:ilvl w:val="0"/>
-                <w:numId w:val="28"/>
+                <w:numId w:val="18"/>
               </w:numPr>
               <w:spacing w:line="240" w:lineRule="auto"/>
             </w:pPr>
@@ -7006,10 +7036,10 @@
         <w:pStyle w:val="Heading2"/>
         <w:numPr>
           <w:ilvl w:val="1"/>
-          <w:numId w:val="22"/>
+          <w:numId w:val="12"/>
         </w:numPr>
       </w:pPr>
-      <w:bookmarkStart w:id="23" w:name="_Toc431249261"/>
+      <w:bookmarkStart w:id="23" w:name="_Toc431331986"/>
       <w:bookmarkEnd w:id="17"/>
       <w:bookmarkEnd w:id="18"/>
       <w:r>
@@ -7022,13 +7052,10 @@
         <w:pStyle w:val="Heading3"/>
         <w:numPr>
           <w:ilvl w:val="2"/>
-          <w:numId w:val="22"/>
+          <w:numId w:val="12"/>
         </w:numPr>
-        <w:tabs>
-          <w:tab w:val="left" w:pos="630"/>
-        </w:tabs>
-      </w:pPr>
-      <w:bookmarkStart w:id="24" w:name="_Toc431249262"/>
+      </w:pPr>
+      <w:bookmarkStart w:id="24" w:name="_Toc431331987"/>
       <w:r>
         <w:t>Status</w:t>
       </w:r>
@@ -7187,13 +7214,10 @@
         <w:pStyle w:val="Heading3"/>
         <w:numPr>
           <w:ilvl w:val="2"/>
-          <w:numId w:val="22"/>
+          <w:numId w:val="12"/>
         </w:numPr>
-        <w:tabs>
-          <w:tab w:val="left" w:pos="630"/>
-        </w:tabs>
-      </w:pPr>
-      <w:bookmarkStart w:id="25" w:name="_Toc431249263"/>
+      </w:pPr>
+      <w:bookmarkStart w:id="25" w:name="_Toc431331988"/>
       <w:r>
         <w:t>Inputs</w:t>
       </w:r>
@@ -7203,7 +7227,7 @@
       <w:pPr>
         <w:numPr>
           <w:ilvl w:val="0"/>
-          <w:numId w:val="39"/>
+          <w:numId w:val="26"/>
         </w:numPr>
       </w:pPr>
       <w:r>
@@ -7215,13 +7239,10 @@
         <w:pStyle w:val="Heading3"/>
         <w:numPr>
           <w:ilvl w:val="2"/>
-          <w:numId w:val="22"/>
+          <w:numId w:val="12"/>
         </w:numPr>
-        <w:tabs>
-          <w:tab w:val="left" w:pos="630"/>
-        </w:tabs>
-      </w:pPr>
-      <w:bookmarkStart w:id="26" w:name="_Toc431249264"/>
+      </w:pPr>
+      <w:bookmarkStart w:id="26" w:name="_Toc431331989"/>
       <w:r>
         <w:t>Acceptance Criteria</w:t>
       </w:r>
@@ -7232,7 +7253,7 @@
         <w:pStyle w:val="Heading4"/>
         <w:numPr>
           <w:ilvl w:val="3"/>
-          <w:numId w:val="22"/>
+          <w:numId w:val="12"/>
         </w:numPr>
         <w:rPr>
           <w:b/>
@@ -7254,7 +7275,7 @@
         <w:pStyle w:val="Heading4"/>
         <w:numPr>
           <w:ilvl w:val="3"/>
-          <w:numId w:val="22"/>
+          <w:numId w:val="12"/>
         </w:numPr>
         <w:rPr>
           <w:b/>
@@ -7340,7 +7361,7 @@
         <w:pStyle w:val="Heading4"/>
         <w:numPr>
           <w:ilvl w:val="3"/>
-          <w:numId w:val="22"/>
+          <w:numId w:val="12"/>
         </w:numPr>
         <w:rPr>
           <w:b/>
@@ -7418,7 +7439,7 @@
         <w:pStyle w:val="Heading4"/>
         <w:numPr>
           <w:ilvl w:val="3"/>
-          <w:numId w:val="22"/>
+          <w:numId w:val="12"/>
         </w:numPr>
         <w:rPr>
           <w:b/>
@@ -7456,13 +7477,10 @@
         <w:pStyle w:val="Heading3"/>
         <w:numPr>
           <w:ilvl w:val="2"/>
-          <w:numId w:val="22"/>
+          <w:numId w:val="12"/>
         </w:numPr>
-        <w:tabs>
-          <w:tab w:val="left" w:pos="630"/>
-        </w:tabs>
-      </w:pPr>
-      <w:bookmarkStart w:id="27" w:name="_Toc431249265"/>
+      </w:pPr>
+      <w:bookmarkStart w:id="27" w:name="_Toc431331990"/>
       <w:r>
         <w:t>Open questions</w:t>
       </w:r>
@@ -7609,7 +7627,7 @@
               <w:pStyle w:val="ListParagraph"/>
               <w:numPr>
                 <w:ilvl w:val="0"/>
-                <w:numId w:val="33"/>
+                <w:numId w:val="23"/>
               </w:numPr>
               <w:spacing w:line="240" w:lineRule="auto"/>
             </w:pPr>
@@ -7666,7 +7684,7 @@
               <w:pStyle w:val="ListParagraph"/>
               <w:numPr>
                 <w:ilvl w:val="0"/>
-                <w:numId w:val="33"/>
+                <w:numId w:val="23"/>
               </w:numPr>
               <w:spacing w:line="240" w:lineRule="auto"/>
             </w:pPr>
@@ -7724,10 +7742,10 @@
         <w:pStyle w:val="Heading2"/>
         <w:numPr>
           <w:ilvl w:val="1"/>
-          <w:numId w:val="22"/>
+          <w:numId w:val="12"/>
         </w:numPr>
       </w:pPr>
-      <w:bookmarkStart w:id="28" w:name="_Toc431249266"/>
+      <w:bookmarkStart w:id="28" w:name="_Toc431331991"/>
       <w:r>
         <w:t>M.FCL.03 Delete Faculty</w:t>
       </w:r>
@@ -7738,13 +7756,10 @@
         <w:pStyle w:val="Heading3"/>
         <w:numPr>
           <w:ilvl w:val="2"/>
-          <w:numId w:val="22"/>
+          <w:numId w:val="12"/>
         </w:numPr>
-        <w:tabs>
-          <w:tab w:val="left" w:pos="630"/>
-        </w:tabs>
-      </w:pPr>
-      <w:bookmarkStart w:id="29" w:name="_Toc431249267"/>
+      </w:pPr>
+      <w:bookmarkStart w:id="29" w:name="_Toc431331992"/>
       <w:r>
         <w:t>Status</w:t>
       </w:r>
@@ -7903,13 +7918,10 @@
         <w:pStyle w:val="Heading3"/>
         <w:numPr>
           <w:ilvl w:val="2"/>
-          <w:numId w:val="22"/>
+          <w:numId w:val="12"/>
         </w:numPr>
-        <w:tabs>
-          <w:tab w:val="left" w:pos="630"/>
-        </w:tabs>
-      </w:pPr>
-      <w:bookmarkStart w:id="30" w:name="_Toc431249268"/>
+      </w:pPr>
+      <w:bookmarkStart w:id="30" w:name="_Toc431331993"/>
       <w:r>
         <w:t>Inputs</w:t>
       </w:r>
@@ -7919,7 +7931,7 @@
       <w:pPr>
         <w:numPr>
           <w:ilvl w:val="0"/>
-          <w:numId w:val="37"/>
+          <w:numId w:val="25"/>
         </w:numPr>
       </w:pPr>
       <w:r>
@@ -7931,13 +7943,10 @@
         <w:pStyle w:val="Heading3"/>
         <w:numPr>
           <w:ilvl w:val="2"/>
-          <w:numId w:val="22"/>
+          <w:numId w:val="12"/>
         </w:numPr>
-        <w:tabs>
-          <w:tab w:val="left" w:pos="630"/>
-        </w:tabs>
-      </w:pPr>
-      <w:bookmarkStart w:id="31" w:name="_Toc431249269"/>
+      </w:pPr>
+      <w:bookmarkStart w:id="31" w:name="_Toc431331994"/>
       <w:r>
         <w:t>Acceptance Criteria</w:t>
       </w:r>
@@ -7948,7 +7957,7 @@
         <w:pStyle w:val="Heading4"/>
         <w:numPr>
           <w:ilvl w:val="3"/>
-          <w:numId w:val="22"/>
+          <w:numId w:val="12"/>
         </w:numPr>
         <w:rPr>
           <w:b/>
@@ -7970,7 +7979,7 @@
         <w:pStyle w:val="Heading4"/>
         <w:numPr>
           <w:ilvl w:val="3"/>
-          <w:numId w:val="22"/>
+          <w:numId w:val="12"/>
         </w:numPr>
         <w:rPr>
           <w:b/>
@@ -8008,7 +8017,7 @@
         <w:pStyle w:val="Heading4"/>
         <w:numPr>
           <w:ilvl w:val="3"/>
-          <w:numId w:val="22"/>
+          <w:numId w:val="12"/>
         </w:numPr>
         <w:rPr>
           <w:b/>
@@ -8038,13 +8047,10 @@
         <w:pStyle w:val="Heading3"/>
         <w:numPr>
           <w:ilvl w:val="2"/>
-          <w:numId w:val="22"/>
+          <w:numId w:val="12"/>
         </w:numPr>
-        <w:tabs>
-          <w:tab w:val="left" w:pos="630"/>
-        </w:tabs>
-      </w:pPr>
-      <w:bookmarkStart w:id="32" w:name="_Toc431249270"/>
+      </w:pPr>
+      <w:bookmarkStart w:id="32" w:name="_Toc431331995"/>
       <w:r>
         <w:t>Open questions</w:t>
       </w:r>
@@ -8191,7 +8197,7 @@
               <w:pStyle w:val="ListParagraph"/>
               <w:numPr>
                 <w:ilvl w:val="0"/>
-                <w:numId w:val="34"/>
+                <w:numId w:val="24"/>
               </w:numPr>
               <w:spacing w:line="240" w:lineRule="auto"/>
             </w:pPr>
@@ -8248,7 +8254,7 @@
               <w:pStyle w:val="ListParagraph"/>
               <w:numPr>
                 <w:ilvl w:val="0"/>
-                <w:numId w:val="34"/>
+                <w:numId w:val="24"/>
               </w:numPr>
               <w:spacing w:line="240" w:lineRule="auto"/>
             </w:pPr>
@@ -8311,8 +8317,8 @@
       </w:pPr>
     </w:p>
     <w:sectPr>
-      <w:headerReference w:type="default" r:id="rId9"/>
-      <w:footerReference w:type="default" r:id="rId10"/>
+      <w:headerReference w:type="default" r:id="rId10"/>
+      <w:footerReference w:type="default" r:id="rId11"/>
       <w:pgSz w:w="12240" w:h="15840" w:code="1"/>
       <w:pgMar w:top="450" w:right="1440" w:bottom="1440" w:left="1440" w:header="288" w:footer="288" w:gutter="0"/>
       <w:cols w:space="720"/>
@@ -8390,7 +8396,7 @@
         <w:rPr>
           <w:noProof/>
         </w:rPr>
-        <w:t>8</w:t>
+        <w:t>6</w:t>
       </w:r>
     </w:fldSimple>
   </w:p>
@@ -9736,13 +9742,13 @@
     </w:lvl>
   </w:abstractNum>
   <w:abstractNum w:abstractNumId="14">
-    <w:nsid w:val="27F819D7"/>
-    <w:multiLevelType w:val="multilevel"/>
-    <w:tmpl w:val="80F6F4F0"/>
-    <w:lvl w:ilvl="0">
+    <w:nsid w:val="29FD1A45"/>
+    <w:multiLevelType w:val="hybridMultilevel"/>
+    <w:tmpl w:val="0DDAC0D8"/>
+    <w:lvl w:ilvl="0" w:tplc="04220001">
       <w:start w:val="1"/>
       <w:numFmt w:val="bullet"/>
-      <w:lvlText w:val=""/>
+      <w:lvlText w:val=""/>
       <w:lvlJc w:val="left"/>
       <w:pPr>
         <w:tabs>
@@ -9752,10 +9758,9 @@
       </w:pPr>
       <w:rPr>
         <w:rFonts w:ascii="Symbol" w:hAnsi="Symbol" w:hint="default"/>
-        <w:color w:val="auto"/>
-      </w:rPr>
-    </w:lvl>
-    <w:lvl w:ilvl="1">
+      </w:rPr>
+    </w:lvl>
+    <w:lvl w:ilvl="1" w:tplc="04220003" w:tentative="1">
       <w:start w:val="1"/>
       <w:numFmt w:val="bullet"/>
       <w:lvlText w:val="o"/>
@@ -9770,7 +9775,7 @@
         <w:rFonts w:ascii="Courier New" w:hAnsi="Courier New" w:hint="default"/>
       </w:rPr>
     </w:lvl>
-    <w:lvl w:ilvl="2">
+    <w:lvl w:ilvl="2" w:tplc="04220005" w:tentative="1">
       <w:start w:val="1"/>
       <w:numFmt w:val="bullet"/>
       <w:lvlText w:val=""/>
@@ -9785,7 +9790,7 @@
         <w:rFonts w:ascii="Wingdings" w:hAnsi="Wingdings" w:hint="default"/>
       </w:rPr>
     </w:lvl>
-    <w:lvl w:ilvl="3">
+    <w:lvl w:ilvl="3" w:tplc="04220001" w:tentative="1">
       <w:start w:val="1"/>
       <w:numFmt w:val="bullet"/>
       <w:lvlText w:val=""/>
@@ -9800,7 +9805,7 @@
         <w:rFonts w:ascii="Symbol" w:hAnsi="Symbol" w:hint="default"/>
       </w:rPr>
     </w:lvl>
-    <w:lvl w:ilvl="4">
+    <w:lvl w:ilvl="4" w:tplc="04220003" w:tentative="1">
       <w:start w:val="1"/>
       <w:numFmt w:val="bullet"/>
       <w:lvlText w:val="o"/>
@@ -9815,7 +9820,7 @@
         <w:rFonts w:ascii="Courier New" w:hAnsi="Courier New" w:hint="default"/>
       </w:rPr>
     </w:lvl>
-    <w:lvl w:ilvl="5">
+    <w:lvl w:ilvl="5" w:tplc="04220005" w:tentative="1">
       <w:start w:val="1"/>
       <w:numFmt w:val="bullet"/>
       <w:lvlText w:val=""/>
@@ -9830,7 +9835,7 @@
         <w:rFonts w:ascii="Wingdings" w:hAnsi="Wingdings" w:hint="default"/>
       </w:rPr>
     </w:lvl>
-    <w:lvl w:ilvl="6">
+    <w:lvl w:ilvl="6" w:tplc="04220001" w:tentative="1">
       <w:start w:val="1"/>
       <w:numFmt w:val="bullet"/>
       <w:lvlText w:val=""/>
@@ -9845,7 +9850,7 @@
         <w:rFonts w:ascii="Symbol" w:hAnsi="Symbol" w:hint="default"/>
       </w:rPr>
     </w:lvl>
-    <w:lvl w:ilvl="7">
+    <w:lvl w:ilvl="7" w:tplc="04220003" w:tentative="1">
       <w:start w:val="1"/>
       <w:numFmt w:val="bullet"/>
       <w:lvlText w:val="o"/>
@@ -9860,7 +9865,7 @@
         <w:rFonts w:ascii="Courier New" w:hAnsi="Courier New" w:hint="default"/>
       </w:rPr>
     </w:lvl>
-    <w:lvl w:ilvl="8">
+    <w:lvl w:ilvl="8" w:tplc="04220005" w:tentative="1">
       <w:start w:val="1"/>
       <w:numFmt w:val="bullet"/>
       <w:lvlText w:val=""/>
@@ -9877,146 +9882,6 @@
     </w:lvl>
   </w:abstractNum>
   <w:abstractNum w:abstractNumId="15">
-    <w:nsid w:val="29FD1A45"/>
-    <w:multiLevelType w:val="hybridMultilevel"/>
-    <w:tmpl w:val="0DDAC0D8"/>
-    <w:lvl w:ilvl="0" w:tplc="04220001">
-      <w:start w:val="1"/>
-      <w:numFmt w:val="bullet"/>
-      <w:lvlText w:val=""/>
-      <w:lvlJc w:val="left"/>
-      <w:pPr>
-        <w:tabs>
-          <w:tab w:val="num" w:pos="720"/>
-        </w:tabs>
-        <w:ind w:left="720" w:hanging="360"/>
-      </w:pPr>
-      <w:rPr>
-        <w:rFonts w:ascii="Symbol" w:hAnsi="Symbol" w:hint="default"/>
-      </w:rPr>
-    </w:lvl>
-    <w:lvl w:ilvl="1" w:tplc="04220003" w:tentative="1">
-      <w:start w:val="1"/>
-      <w:numFmt w:val="bullet"/>
-      <w:lvlText w:val="o"/>
-      <w:lvlJc w:val="left"/>
-      <w:pPr>
-        <w:tabs>
-          <w:tab w:val="num" w:pos="1440"/>
-        </w:tabs>
-        <w:ind w:left="1440" w:hanging="360"/>
-      </w:pPr>
-      <w:rPr>
-        <w:rFonts w:ascii="Courier New" w:hAnsi="Courier New" w:hint="default"/>
-      </w:rPr>
-    </w:lvl>
-    <w:lvl w:ilvl="2" w:tplc="04220005" w:tentative="1">
-      <w:start w:val="1"/>
-      <w:numFmt w:val="bullet"/>
-      <w:lvlText w:val=""/>
-      <w:lvlJc w:val="left"/>
-      <w:pPr>
-        <w:tabs>
-          <w:tab w:val="num" w:pos="2160"/>
-        </w:tabs>
-        <w:ind w:left="2160" w:hanging="360"/>
-      </w:pPr>
-      <w:rPr>
-        <w:rFonts w:ascii="Wingdings" w:hAnsi="Wingdings" w:hint="default"/>
-      </w:rPr>
-    </w:lvl>
-    <w:lvl w:ilvl="3" w:tplc="04220001" w:tentative="1">
-      <w:start w:val="1"/>
-      <w:numFmt w:val="bullet"/>
-      <w:lvlText w:val=""/>
-      <w:lvlJc w:val="left"/>
-      <w:pPr>
-        <w:tabs>
-          <w:tab w:val="num" w:pos="2880"/>
-        </w:tabs>
-        <w:ind w:left="2880" w:hanging="360"/>
-      </w:pPr>
-      <w:rPr>
-        <w:rFonts w:ascii="Symbol" w:hAnsi="Symbol" w:hint="default"/>
-      </w:rPr>
-    </w:lvl>
-    <w:lvl w:ilvl="4" w:tplc="04220003" w:tentative="1">
-      <w:start w:val="1"/>
-      <w:numFmt w:val="bullet"/>
-      <w:lvlText w:val="o"/>
-      <w:lvlJc w:val="left"/>
-      <w:pPr>
-        <w:tabs>
-          <w:tab w:val="num" w:pos="3600"/>
-        </w:tabs>
-        <w:ind w:left="3600" w:hanging="360"/>
-      </w:pPr>
-      <w:rPr>
-        <w:rFonts w:ascii="Courier New" w:hAnsi="Courier New" w:hint="default"/>
-      </w:rPr>
-    </w:lvl>
-    <w:lvl w:ilvl="5" w:tplc="04220005" w:tentative="1">
-      <w:start w:val="1"/>
-      <w:numFmt w:val="bullet"/>
-      <w:lvlText w:val=""/>
-      <w:lvlJc w:val="left"/>
-      <w:pPr>
-        <w:tabs>
-          <w:tab w:val="num" w:pos="4320"/>
-        </w:tabs>
-        <w:ind w:left="4320" w:hanging="360"/>
-      </w:pPr>
-      <w:rPr>
-        <w:rFonts w:ascii="Wingdings" w:hAnsi="Wingdings" w:hint="default"/>
-      </w:rPr>
-    </w:lvl>
-    <w:lvl w:ilvl="6" w:tplc="04220001" w:tentative="1">
-      <w:start w:val="1"/>
-      <w:numFmt w:val="bullet"/>
-      <w:lvlText w:val=""/>
-      <w:lvlJc w:val="left"/>
-      <w:pPr>
-        <w:tabs>
-          <w:tab w:val="num" w:pos="5040"/>
-        </w:tabs>
-        <w:ind w:left="5040" w:hanging="360"/>
-      </w:pPr>
-      <w:rPr>
-        <w:rFonts w:ascii="Symbol" w:hAnsi="Symbol" w:hint="default"/>
-      </w:rPr>
-    </w:lvl>
-    <w:lvl w:ilvl="7" w:tplc="04220003" w:tentative="1">
-      <w:start w:val="1"/>
-      <w:numFmt w:val="bullet"/>
-      <w:lvlText w:val="o"/>
-      <w:lvlJc w:val="left"/>
-      <w:pPr>
-        <w:tabs>
-          <w:tab w:val="num" w:pos="5760"/>
-        </w:tabs>
-        <w:ind w:left="5760" w:hanging="360"/>
-      </w:pPr>
-      <w:rPr>
-        <w:rFonts w:ascii="Courier New" w:hAnsi="Courier New" w:hint="default"/>
-      </w:rPr>
-    </w:lvl>
-    <w:lvl w:ilvl="8" w:tplc="04220005" w:tentative="1">
-      <w:start w:val="1"/>
-      <w:numFmt w:val="bullet"/>
-      <w:lvlText w:val=""/>
-      <w:lvlJc w:val="left"/>
-      <w:pPr>
-        <w:tabs>
-          <w:tab w:val="num" w:pos="6480"/>
-        </w:tabs>
-        <w:ind w:left="6480" w:hanging="360"/>
-      </w:pPr>
-      <w:rPr>
-        <w:rFonts w:ascii="Wingdings" w:hAnsi="Wingdings" w:hint="default"/>
-      </w:rPr>
-    </w:lvl>
-  </w:abstractNum>
-  <w:abstractNum w:abstractNumId="16">
     <w:nsid w:val="305271B0"/>
     <w:multiLevelType w:val="multilevel"/>
     <w:tmpl w:val="36D60B54"/>
@@ -10133,148 +9998,144 @@
       </w:rPr>
     </w:lvl>
   </w:abstractNum>
+  <w:abstractNum w:abstractNumId="16">
+    <w:nsid w:val="4A4803C1"/>
+    <w:multiLevelType w:val="hybridMultilevel"/>
+    <w:tmpl w:val="55422168"/>
+    <w:lvl w:ilvl="0" w:tplc="0409000F">
+      <w:start w:val="1"/>
+      <w:numFmt w:val="decimal"/>
+      <w:lvlText w:val="%1."/>
+      <w:lvlJc w:val="left"/>
+      <w:pPr>
+        <w:ind w:left="720" w:hanging="360"/>
+      </w:pPr>
+      <w:rPr>
+        <w:rFonts w:cs="Times New Roman"/>
+      </w:rPr>
+    </w:lvl>
+    <w:lvl w:ilvl="1" w:tplc="04220019" w:tentative="1">
+      <w:start w:val="1"/>
+      <w:numFmt w:val="lowerLetter"/>
+      <w:lvlText w:val="%2."/>
+      <w:lvlJc w:val="left"/>
+      <w:pPr>
+        <w:tabs>
+          <w:tab w:val="num" w:pos="1800"/>
+        </w:tabs>
+        <w:ind w:left="1800" w:hanging="360"/>
+      </w:pPr>
+      <w:rPr>
+        <w:rFonts w:cs="Times New Roman"/>
+      </w:rPr>
+    </w:lvl>
+    <w:lvl w:ilvl="2" w:tplc="0422001B" w:tentative="1">
+      <w:start w:val="1"/>
+      <w:numFmt w:val="lowerRoman"/>
+      <w:lvlText w:val="%3."/>
+      <w:lvlJc w:val="right"/>
+      <w:pPr>
+        <w:tabs>
+          <w:tab w:val="num" w:pos="2520"/>
+        </w:tabs>
+        <w:ind w:left="2520" w:hanging="180"/>
+      </w:pPr>
+      <w:rPr>
+        <w:rFonts w:cs="Times New Roman"/>
+      </w:rPr>
+    </w:lvl>
+    <w:lvl w:ilvl="3" w:tplc="0422000F" w:tentative="1">
+      <w:start w:val="1"/>
+      <w:numFmt w:val="decimal"/>
+      <w:lvlText w:val="%4."/>
+      <w:lvlJc w:val="left"/>
+      <w:pPr>
+        <w:tabs>
+          <w:tab w:val="num" w:pos="3240"/>
+        </w:tabs>
+        <w:ind w:left="3240" w:hanging="360"/>
+      </w:pPr>
+      <w:rPr>
+        <w:rFonts w:cs="Times New Roman"/>
+      </w:rPr>
+    </w:lvl>
+    <w:lvl w:ilvl="4" w:tplc="04220019" w:tentative="1">
+      <w:start w:val="1"/>
+      <w:numFmt w:val="lowerLetter"/>
+      <w:lvlText w:val="%5."/>
+      <w:lvlJc w:val="left"/>
+      <w:pPr>
+        <w:tabs>
+          <w:tab w:val="num" w:pos="3960"/>
+        </w:tabs>
+        <w:ind w:left="3960" w:hanging="360"/>
+      </w:pPr>
+      <w:rPr>
+        <w:rFonts w:cs="Times New Roman"/>
+      </w:rPr>
+    </w:lvl>
+    <w:lvl w:ilvl="5" w:tplc="0422001B" w:tentative="1">
+      <w:start w:val="1"/>
+      <w:numFmt w:val="lowerRoman"/>
+      <w:lvlText w:val="%6."/>
+      <w:lvlJc w:val="right"/>
+      <w:pPr>
+        <w:tabs>
+          <w:tab w:val="num" w:pos="4680"/>
+        </w:tabs>
+        <w:ind w:left="4680" w:hanging="180"/>
+      </w:pPr>
+      <w:rPr>
+        <w:rFonts w:cs="Times New Roman"/>
+      </w:rPr>
+    </w:lvl>
+    <w:lvl w:ilvl="6" w:tplc="0422000F" w:tentative="1">
+      <w:start w:val="1"/>
+      <w:numFmt w:val="decimal"/>
+      <w:lvlText w:val="%7."/>
+      <w:lvlJc w:val="left"/>
+      <w:pPr>
+        <w:tabs>
+          <w:tab w:val="num" w:pos="5400"/>
+        </w:tabs>
+        <w:ind w:left="5400" w:hanging="360"/>
+      </w:pPr>
+      <w:rPr>
+        <w:rFonts w:cs="Times New Roman"/>
+      </w:rPr>
+    </w:lvl>
+    <w:lvl w:ilvl="7" w:tplc="04220019" w:tentative="1">
+      <w:start w:val="1"/>
+      <w:numFmt w:val="lowerLetter"/>
+      <w:lvlText w:val="%8."/>
+      <w:lvlJc w:val="left"/>
+      <w:pPr>
+        <w:tabs>
+          <w:tab w:val="num" w:pos="6120"/>
+        </w:tabs>
+        <w:ind w:left="6120" w:hanging="360"/>
+      </w:pPr>
+      <w:rPr>
+        <w:rFonts w:cs="Times New Roman"/>
+      </w:rPr>
+    </w:lvl>
+    <w:lvl w:ilvl="8" w:tplc="0422001B" w:tentative="1">
+      <w:start w:val="1"/>
+      <w:numFmt w:val="lowerRoman"/>
+      <w:lvlText w:val="%9."/>
+      <w:lvlJc w:val="right"/>
+      <w:pPr>
+        <w:tabs>
+          <w:tab w:val="num" w:pos="6840"/>
+        </w:tabs>
+        <w:ind w:left="6840" w:hanging="180"/>
+      </w:pPr>
+      <w:rPr>
+        <w:rFonts w:cs="Times New Roman"/>
+      </w:rPr>
+    </w:lvl>
+  </w:abstractNum>
   <w:abstractNum w:abstractNumId="17">
-    <w:nsid w:val="37904FAF"/>
-    <w:multiLevelType w:val="hybridMultilevel"/>
-    <w:tmpl w:val="80F6F4F0"/>
-    <w:lvl w:ilvl="0" w:tplc="A63A8C10">
-      <w:start w:val="1"/>
-      <w:numFmt w:val="bullet"/>
-      <w:lvlText w:val=""/>
-      <w:lvlJc w:val="left"/>
-      <w:pPr>
-        <w:tabs>
-          <w:tab w:val="num" w:pos="720"/>
-        </w:tabs>
-        <w:ind w:left="720" w:hanging="360"/>
-      </w:pPr>
-      <w:rPr>
-        <w:rFonts w:ascii="Symbol" w:hAnsi="Symbol" w:hint="default"/>
-        <w:color w:val="auto"/>
-      </w:rPr>
-    </w:lvl>
-    <w:lvl w:ilvl="1" w:tplc="04220003" w:tentative="1">
-      <w:start w:val="1"/>
-      <w:numFmt w:val="bullet"/>
-      <w:lvlText w:val="o"/>
-      <w:lvlJc w:val="left"/>
-      <w:pPr>
-        <w:tabs>
-          <w:tab w:val="num" w:pos="1440"/>
-        </w:tabs>
-        <w:ind w:left="1440" w:hanging="360"/>
-      </w:pPr>
-      <w:rPr>
-        <w:rFonts w:ascii="Courier New" w:hAnsi="Courier New" w:hint="default"/>
-      </w:rPr>
-    </w:lvl>
-    <w:lvl w:ilvl="2" w:tplc="04220005" w:tentative="1">
-      <w:start w:val="1"/>
-      <w:numFmt w:val="bullet"/>
-      <w:lvlText w:val=""/>
-      <w:lvlJc w:val="left"/>
-      <w:pPr>
-        <w:tabs>
-          <w:tab w:val="num" w:pos="2160"/>
-        </w:tabs>
-        <w:ind w:left="2160" w:hanging="360"/>
-      </w:pPr>
-      <w:rPr>
-        <w:rFonts w:ascii="Wingdings" w:hAnsi="Wingdings" w:hint="default"/>
-      </w:rPr>
-    </w:lvl>
-    <w:lvl w:ilvl="3" w:tplc="04220001" w:tentative="1">
-      <w:start w:val="1"/>
-      <w:numFmt w:val="bullet"/>
-      <w:lvlText w:val=""/>
-      <w:lvlJc w:val="left"/>
-      <w:pPr>
-        <w:tabs>
-          <w:tab w:val="num" w:pos="2880"/>
-        </w:tabs>
-        <w:ind w:left="2880" w:hanging="360"/>
-      </w:pPr>
-      <w:rPr>
-        <w:rFonts w:ascii="Symbol" w:hAnsi="Symbol" w:hint="default"/>
-      </w:rPr>
-    </w:lvl>
-    <w:lvl w:ilvl="4" w:tplc="04220003" w:tentative="1">
-      <w:start w:val="1"/>
-      <w:numFmt w:val="bullet"/>
-      <w:lvlText w:val="o"/>
-      <w:lvlJc w:val="left"/>
-      <w:pPr>
-        <w:tabs>
-          <w:tab w:val="num" w:pos="3600"/>
-        </w:tabs>
-        <w:ind w:left="3600" w:hanging="360"/>
-      </w:pPr>
-      <w:rPr>
-        <w:rFonts w:ascii="Courier New" w:hAnsi="Courier New" w:hint="default"/>
-      </w:rPr>
-    </w:lvl>
-    <w:lvl w:ilvl="5" w:tplc="04220005" w:tentative="1">
-      <w:start w:val="1"/>
-      <w:numFmt w:val="bullet"/>
-      <w:lvlText w:val=""/>
-      <w:lvlJc w:val="left"/>
-      <w:pPr>
-        <w:tabs>
-          <w:tab w:val="num" w:pos="4320"/>
-        </w:tabs>
-        <w:ind w:left="4320" w:hanging="360"/>
-      </w:pPr>
-      <w:rPr>
-        <w:rFonts w:ascii="Wingdings" w:hAnsi="Wingdings" w:hint="default"/>
-      </w:rPr>
-    </w:lvl>
-    <w:lvl w:ilvl="6" w:tplc="04220001" w:tentative="1">
-      <w:start w:val="1"/>
-      <w:numFmt w:val="bullet"/>
-      <w:lvlText w:val=""/>
-      <w:lvlJc w:val="left"/>
-      <w:pPr>
-        <w:tabs>
-          <w:tab w:val="num" w:pos="5040"/>
-        </w:tabs>
-        <w:ind w:left="5040" w:hanging="360"/>
-      </w:pPr>
-      <w:rPr>
-        <w:rFonts w:ascii="Symbol" w:hAnsi="Symbol" w:hint="default"/>
-      </w:rPr>
-    </w:lvl>
-    <w:lvl w:ilvl="7" w:tplc="04220003" w:tentative="1">
-      <w:start w:val="1"/>
-      <w:numFmt w:val="bullet"/>
-      <w:lvlText w:val="o"/>
-      <w:lvlJc w:val="left"/>
-      <w:pPr>
-        <w:tabs>
-          <w:tab w:val="num" w:pos="5760"/>
-        </w:tabs>
-        <w:ind w:left="5760" w:hanging="360"/>
-      </w:pPr>
-      <w:rPr>
-        <w:rFonts w:ascii="Courier New" w:hAnsi="Courier New" w:hint="default"/>
-      </w:rPr>
-    </w:lvl>
-    <w:lvl w:ilvl="8" w:tplc="04220005" w:tentative="1">
-      <w:start w:val="1"/>
-      <w:numFmt w:val="bullet"/>
-      <w:lvlText w:val=""/>
-      <w:lvlJc w:val="left"/>
-      <w:pPr>
-        <w:tabs>
-          <w:tab w:val="num" w:pos="6480"/>
-        </w:tabs>
-        <w:ind w:left="6480" w:hanging="360"/>
-      </w:pPr>
-      <w:rPr>
-        <w:rFonts w:ascii="Wingdings" w:hAnsi="Wingdings" w:hint="default"/>
-      </w:rPr>
-    </w:lvl>
-  </w:abstractNum>
-  <w:abstractNum w:abstractNumId="18">
     <w:nsid w:val="4CC860D1"/>
     <w:multiLevelType w:val="multilevel"/>
     <w:tmpl w:val="EC4CB2C0"/>
@@ -10391,7 +10252,7 @@
       </w:rPr>
     </w:lvl>
   </w:abstractNum>
-  <w:abstractNum w:abstractNumId="19">
+  <w:abstractNum w:abstractNumId="18">
     <w:nsid w:val="5937648D"/>
     <w:multiLevelType w:val="hybridMultilevel"/>
     <w:tmpl w:val="6D445000"/>
@@ -10528,7 +10389,7 @@
       </w:rPr>
     </w:lvl>
   </w:abstractNum>
-  <w:abstractNum w:abstractNumId="20">
+  <w:abstractNum w:abstractNumId="19">
     <w:nsid w:val="5CFE478A"/>
     <w:multiLevelType w:val="hybridMultilevel"/>
     <w:tmpl w:val="5CF226D4"/>
@@ -10642,7 +10503,7 @@
       </w:rPr>
     </w:lvl>
   </w:abstractNum>
-  <w:abstractNum w:abstractNumId="21">
+  <w:abstractNum w:abstractNumId="20">
     <w:nsid w:val="62DE2D8D"/>
     <w:multiLevelType w:val="hybridMultilevel"/>
     <w:tmpl w:val="EFF8980C"/>
@@ -10756,147 +10617,7 @@
       </w:rPr>
     </w:lvl>
   </w:abstractNum>
-  <w:abstractNum w:abstractNumId="22">
-    <w:nsid w:val="68555AB0"/>
-    <w:multiLevelType w:val="hybridMultilevel"/>
-    <w:tmpl w:val="A648AC36"/>
-    <w:lvl w:ilvl="0" w:tplc="04220001">
-      <w:start w:val="1"/>
-      <w:numFmt w:val="bullet"/>
-      <w:lvlText w:val=""/>
-      <w:lvlJc w:val="left"/>
-      <w:pPr>
-        <w:tabs>
-          <w:tab w:val="num" w:pos="720"/>
-        </w:tabs>
-        <w:ind w:left="720" w:hanging="360"/>
-      </w:pPr>
-      <w:rPr>
-        <w:rFonts w:ascii="Symbol" w:hAnsi="Symbol" w:hint="default"/>
-      </w:rPr>
-    </w:lvl>
-    <w:lvl w:ilvl="1" w:tplc="04220003" w:tentative="1">
-      <w:start w:val="1"/>
-      <w:numFmt w:val="bullet"/>
-      <w:lvlText w:val="o"/>
-      <w:lvlJc w:val="left"/>
-      <w:pPr>
-        <w:tabs>
-          <w:tab w:val="num" w:pos="1440"/>
-        </w:tabs>
-        <w:ind w:left="1440" w:hanging="360"/>
-      </w:pPr>
-      <w:rPr>
-        <w:rFonts w:ascii="Courier New" w:hAnsi="Courier New" w:hint="default"/>
-      </w:rPr>
-    </w:lvl>
-    <w:lvl w:ilvl="2" w:tplc="04220005" w:tentative="1">
-      <w:start w:val="1"/>
-      <w:numFmt w:val="bullet"/>
-      <w:lvlText w:val=""/>
-      <w:lvlJc w:val="left"/>
-      <w:pPr>
-        <w:tabs>
-          <w:tab w:val="num" w:pos="2160"/>
-        </w:tabs>
-        <w:ind w:left="2160" w:hanging="360"/>
-      </w:pPr>
-      <w:rPr>
-        <w:rFonts w:ascii="Wingdings" w:hAnsi="Wingdings" w:hint="default"/>
-      </w:rPr>
-    </w:lvl>
-    <w:lvl w:ilvl="3" w:tplc="04220001" w:tentative="1">
-      <w:start w:val="1"/>
-      <w:numFmt w:val="bullet"/>
-      <w:lvlText w:val=""/>
-      <w:lvlJc w:val="left"/>
-      <w:pPr>
-        <w:tabs>
-          <w:tab w:val="num" w:pos="2880"/>
-        </w:tabs>
-        <w:ind w:left="2880" w:hanging="360"/>
-      </w:pPr>
-      <w:rPr>
-        <w:rFonts w:ascii="Symbol" w:hAnsi="Symbol" w:hint="default"/>
-      </w:rPr>
-    </w:lvl>
-    <w:lvl w:ilvl="4" w:tplc="04220003" w:tentative="1">
-      <w:start w:val="1"/>
-      <w:numFmt w:val="bullet"/>
-      <w:lvlText w:val="o"/>
-      <w:lvlJc w:val="left"/>
-      <w:pPr>
-        <w:tabs>
-          <w:tab w:val="num" w:pos="3600"/>
-        </w:tabs>
-        <w:ind w:left="3600" w:hanging="360"/>
-      </w:pPr>
-      <w:rPr>
-        <w:rFonts w:ascii="Courier New" w:hAnsi="Courier New" w:hint="default"/>
-      </w:rPr>
-    </w:lvl>
-    <w:lvl w:ilvl="5" w:tplc="04220005" w:tentative="1">
-      <w:start w:val="1"/>
-      <w:numFmt w:val="bullet"/>
-      <w:lvlText w:val=""/>
-      <w:lvlJc w:val="left"/>
-      <w:pPr>
-        <w:tabs>
-          <w:tab w:val="num" w:pos="4320"/>
-        </w:tabs>
-        <w:ind w:left="4320" w:hanging="360"/>
-      </w:pPr>
-      <w:rPr>
-        <w:rFonts w:ascii="Wingdings" w:hAnsi="Wingdings" w:hint="default"/>
-      </w:rPr>
-    </w:lvl>
-    <w:lvl w:ilvl="6" w:tplc="04220001" w:tentative="1">
-      <w:start w:val="1"/>
-      <w:numFmt w:val="bullet"/>
-      <w:lvlText w:val=""/>
-      <w:lvlJc w:val="left"/>
-      <w:pPr>
-        <w:tabs>
-          <w:tab w:val="num" w:pos="5040"/>
-        </w:tabs>
-        <w:ind w:left="5040" w:hanging="360"/>
-      </w:pPr>
-      <w:rPr>
-        <w:rFonts w:ascii="Symbol" w:hAnsi="Symbol" w:hint="default"/>
-      </w:rPr>
-    </w:lvl>
-    <w:lvl w:ilvl="7" w:tplc="04220003" w:tentative="1">
-      <w:start w:val="1"/>
-      <w:numFmt w:val="bullet"/>
-      <w:lvlText w:val="o"/>
-      <w:lvlJc w:val="left"/>
-      <w:pPr>
-        <w:tabs>
-          <w:tab w:val="num" w:pos="5760"/>
-        </w:tabs>
-        <w:ind w:left="5760" w:hanging="360"/>
-      </w:pPr>
-      <w:rPr>
-        <w:rFonts w:ascii="Courier New" w:hAnsi="Courier New" w:hint="default"/>
-      </w:rPr>
-    </w:lvl>
-    <w:lvl w:ilvl="8" w:tplc="04220005" w:tentative="1">
-      <w:start w:val="1"/>
-      <w:numFmt w:val="bullet"/>
-      <w:lvlText w:val=""/>
-      <w:lvlJc w:val="left"/>
-      <w:pPr>
-        <w:tabs>
-          <w:tab w:val="num" w:pos="6480"/>
-        </w:tabs>
-        <w:ind w:left="6480" w:hanging="360"/>
-      </w:pPr>
-      <w:rPr>
-        <w:rFonts w:ascii="Wingdings" w:hAnsi="Wingdings" w:hint="default"/>
-      </w:rPr>
-    </w:lvl>
-  </w:abstractNum>
-  <w:abstractNum w:abstractNumId="23">
+  <w:abstractNum w:abstractNumId="21">
     <w:nsid w:val="6ECE15C3"/>
     <w:multiLevelType w:val="hybridMultilevel"/>
     <w:tmpl w:val="86E48250"/>
@@ -11007,7 +10728,7 @@
       </w:rPr>
     </w:lvl>
   </w:abstractNum>
-  <w:abstractNum w:abstractNumId="24">
+  <w:abstractNum w:abstractNumId="22">
     <w:nsid w:val="75A7636B"/>
     <w:multiLevelType w:val="hybridMultilevel"/>
     <w:tmpl w:val="E4FA0828"/>
@@ -11142,105 +10863,69 @@
     <w:abstractNumId w:val="2"/>
   </w:num>
   <w:num w:numId="8">
+    <w:abstractNumId w:val="0"/>
+  </w:num>
+  <w:num w:numId="9">
+    <w:abstractNumId w:val="3"/>
+  </w:num>
+  <w:num w:numId="10">
     <w:abstractNumId w:val="1"/>
   </w:num>
-  <w:num w:numId="9">
-    <w:abstractNumId w:val="0"/>
-  </w:num>
-  <w:num w:numId="10">
-    <w:abstractNumId w:val="3"/>
-  </w:num>
   <w:num w:numId="11">
-    <w:abstractNumId w:val="4"/>
+    <w:abstractNumId w:val="20"/>
   </w:num>
   <w:num w:numId="12">
-    <w:abstractNumId w:val="2"/>
+    <w:abstractNumId w:val="5"/>
   </w:num>
   <w:num w:numId="13">
-    <w:abstractNumId w:val="1"/>
+    <w:abstractNumId w:val="17"/>
   </w:num>
   <w:num w:numId="14">
-    <w:abstractNumId w:val="0"/>
+    <w:abstractNumId w:val="8"/>
   </w:num>
   <w:num w:numId="15">
-    <w:abstractNumId w:val="3"/>
+    <w:abstractNumId w:val="15"/>
   </w:num>
   <w:num w:numId="16">
-    <w:abstractNumId w:val="0"/>
+    <w:abstractNumId w:val="11"/>
   </w:num>
   <w:num w:numId="17">
-    <w:abstractNumId w:val="4"/>
+    <w:abstractNumId w:val="21"/>
   </w:num>
   <w:num w:numId="18">
-    <w:abstractNumId w:val="2"/>
+    <w:abstractNumId w:val="22"/>
   </w:num>
   <w:num w:numId="19">
-    <w:abstractNumId w:val="0"/>
+    <w:abstractNumId w:val="19"/>
   </w:num>
   <w:num w:numId="20">
-    <w:abstractNumId w:val="3"/>
+    <w:abstractNumId w:val="13"/>
   </w:num>
   <w:num w:numId="21">
-    <w:abstractNumId w:val="21"/>
+    <w:abstractNumId w:val="10"/>
   </w:num>
   <w:num w:numId="22">
-    <w:abstractNumId w:val="5"/>
+    <w:abstractNumId w:val="7"/>
   </w:num>
   <w:num w:numId="23">
+    <w:abstractNumId w:val="12"/>
+  </w:num>
+  <w:num w:numId="24">
     <w:abstractNumId w:val="18"/>
   </w:num>
-  <w:num w:numId="24">
-    <w:abstractNumId w:val="8"/>
+  <w:num w:numId="25">
+    <w:abstractNumId w:val="9"/>
   </w:num>
-  <w:num w:numId="25">
+  <w:num w:numId="26">
+    <w:abstractNumId w:val="6"/>
+  </w:num>
+  <w:num w:numId="27">
+    <w:abstractNumId w:val="14"/>
+  </w:num>
+  <w:num w:numId="28">
     <w:abstractNumId w:val="16"/>
   </w:num>
-  <w:num w:numId="26">
-    <w:abstractNumId w:val="11"/>
-  </w:num>
-  <w:num w:numId="27">
-    <w:abstractNumId w:val="23"/>
-  </w:num>
-  <w:num w:numId="28">
-    <w:abstractNumId w:val="24"/>
-  </w:num>
-  <w:num w:numId="29">
-    <w:abstractNumId w:val="20"/>
-  </w:num>
-  <w:num w:numId="30">
-    <w:abstractNumId w:val="13"/>
-  </w:num>
-  <w:num w:numId="31">
-    <w:abstractNumId w:val="10"/>
-  </w:num>
-  <w:num w:numId="32">
-    <w:abstractNumId w:val="7"/>
-  </w:num>
-  <w:num w:numId="33">
-    <w:abstractNumId w:val="12"/>
-  </w:num>
-  <w:num w:numId="34">
-    <w:abstractNumId w:val="19"/>
-  </w:num>
-  <w:num w:numId="35">
-    <w:abstractNumId w:val="17"/>
-  </w:num>
-  <w:num w:numId="36">
-    <w:abstractNumId w:val="14"/>
-  </w:num>
-  <w:num w:numId="37">
-    <w:abstractNumId w:val="9"/>
-  </w:num>
-  <w:num w:numId="38">
-    <w:abstractNumId w:val="22"/>
-  </w:num>
-  <w:num w:numId="39">
-    <w:abstractNumId w:val="6"/>
-  </w:num>
-  <w:num w:numId="40">
-    <w:abstractNumId w:val="15"/>
-  </w:num>
-  <w:numIdMacAtCleanup w:val="17"/>
+  <w:numIdMacAtCleanup w:val="23"/>
 </w:numbering>
 </file>
 
@@ -11490,10 +11175,10 @@
       <w:keepLines/>
       <w:numPr>
         <w:ilvl w:val="2"/>
-        <w:numId w:val="4"/>
+        <w:numId w:val="3"/>
       </w:numPr>
       <w:tabs>
-        <w:tab w:val="clear" w:pos="643"/>
+        <w:tab w:val="clear" w:pos="926"/>
         <w:tab w:val="left" w:pos="630"/>
       </w:tabs>
       <w:spacing w:before="320" w:after="120"/>
@@ -11520,7 +11205,7 @@
       <w:keepNext/>
       <w:keepLines/>
       <w:numPr>
-        <w:numId w:val="29"/>
+        <w:numId w:val="19"/>
       </w:numPr>
       <w:spacing w:before="200"/>
       <w:outlineLvl w:val="3"/>
@@ -12081,7 +11766,7 @@
     <w:autoRedefine/>
     <w:uiPriority w:val="99"/>
     <w:qFormat/>
-    <w:rsid w:val="000546AC"/>
+    <w:rsid w:val="00FB1959"/>
     <w:pPr>
       <w:keepNext/>
       <w:spacing w:after="120" w:line="240" w:lineRule="auto"/>
@@ -12303,7 +11988,7 @@
     <w:rsid w:val="007735BD"/>
     <w:pPr>
       <w:numPr>
-        <w:numId w:val="21"/>
+        <w:numId w:val="11"/>
       </w:numPr>
       <w:tabs>
         <w:tab w:val="left" w:pos="360"/>
@@ -12318,7 +12003,7 @@
     <w:rsid w:val="006F2D9E"/>
     <w:pPr>
       <w:numPr>
-        <w:numId w:val="25"/>
+        <w:numId w:val="15"/>
       </w:numPr>
     </w:pPr>
   </w:style>
@@ -12491,10 +12176,10 @@
     <w:rsid w:val="007B5BDF"/>
     <w:pPr>
       <w:numPr>
-        <w:numId w:val="8"/>
+        <w:numId w:val="5"/>
       </w:numPr>
       <w:tabs>
-        <w:tab w:val="clear" w:pos="926"/>
+        <w:tab w:val="clear" w:pos="360"/>
         <w:tab w:val="num" w:pos="1080"/>
       </w:tabs>
       <w:ind w:left="1080"/>
@@ -13012,10 +12697,10 @@
     <w:rsid w:val="0044730F"/>
     <w:pPr>
       <w:numPr>
-        <w:numId w:val="5"/>
+        <w:numId w:val="4"/>
       </w:numPr>
       <w:tabs>
-        <w:tab w:val="clear" w:pos="360"/>
+        <w:tab w:val="clear" w:pos="643"/>
       </w:tabs>
       <w:ind w:left="0" w:firstLine="0"/>
       <w:contextualSpacing/>
@@ -13101,19 +12786,19 @@
   </w:style>
   <w:style w:type="numbering" w:customStyle="1" w:styleId="Multilevellist-numbered">
     <w:name w:val="Multilevel list - numbered"/>
-    <w:rsid w:val="00F92662"/>
+    <w:rsid w:val="0011123F"/>
     <w:pPr>
       <w:numPr>
-        <w:numId w:val="24"/>
+        <w:numId w:val="14"/>
       </w:numPr>
     </w:pPr>
   </w:style>
   <w:style w:type="numbering" w:customStyle="1" w:styleId="Multilevellist">
     <w:name w:val="Multilevel list"/>
-    <w:rsid w:val="00F92662"/>
+    <w:rsid w:val="0011123F"/>
     <w:pPr>
       <w:numPr>
-        <w:numId w:val="23"/>
+        <w:numId w:val="13"/>
       </w:numPr>
     </w:pPr>
   </w:style>

</xml_diff>